<commit_message>
Selenium Grid Custom Node and Hub,Jenkins With Selenium
</commit_message>
<xml_diff>
--- a/Phase-5/Session-4/Jenkins With Selenium.docx
+++ b/Phase-5/Session-4/Jenkins With Selenium.docx
@@ -404,12 +404,770 @@
         <w:t>Wait until installation get completed</w:t>
       </w:r>
     </w:p>
+    <w:p>
+      <w:r>
+        <w:rPr>
+          <w:noProof/>
+          <w:lang w:bidi="gu-IN"/>
+        </w:rPr>
+        <w:drawing>
+          <wp:inline distT="0" distB="0" distL="0" distR="0" wp14:anchorId="5818EA60" wp14:editId="67760044">
+            <wp:extent cx="5943600" cy="3341370"/>
+            <wp:effectExtent l="0" t="0" r="0" b="0"/>
+            <wp:docPr id="4" name="Picture 4"/>
+            <wp:cNvGraphicFramePr>
+              <a:graphicFrameLocks xmlns:a="http://schemas.openxmlformats.org/drawingml/2006/main" noChangeAspect="1"/>
+            </wp:cNvGraphicFramePr>
+            <a:graphic xmlns:a="http://schemas.openxmlformats.org/drawingml/2006/main">
+              <a:graphicData uri="http://schemas.openxmlformats.org/drawingml/2006/picture">
+                <pic:pic xmlns:pic="http://schemas.openxmlformats.org/drawingml/2006/picture">
+                  <pic:nvPicPr>
+                    <pic:cNvPr id="1" name=""/>
+                    <pic:cNvPicPr/>
+                  </pic:nvPicPr>
+                  <pic:blipFill>
+                    <a:blip r:embed="rId9"/>
+                    <a:stretch>
+                      <a:fillRect/>
+                    </a:stretch>
+                  </pic:blipFill>
+                  <pic:spPr>
+                    <a:xfrm>
+                      <a:off x="0" y="0"/>
+                      <a:ext cx="5943600" cy="3341370"/>
+                    </a:xfrm>
+                    <a:prstGeom prst="rect">
+                      <a:avLst/>
+                    </a:prstGeom>
+                  </pic:spPr>
+                </pic:pic>
+              </a:graphicData>
+            </a:graphic>
+          </wp:inline>
+        </w:drawing>
+      </w:r>
+    </w:p>
+    <w:p>
+      <w:r>
+        <w:rPr>
+          <w:noProof/>
+          <w:lang w:bidi="gu-IN"/>
+        </w:rPr>
+        <w:lastRenderedPageBreak/>
+        <w:drawing>
+          <wp:inline distT="0" distB="0" distL="0" distR="0" wp14:anchorId="2468B905" wp14:editId="08CBBD4C">
+            <wp:extent cx="5943600" cy="3341370"/>
+            <wp:effectExtent l="0" t="0" r="0" b="0"/>
+            <wp:docPr id="5" name="Picture 5"/>
+            <wp:cNvGraphicFramePr>
+              <a:graphicFrameLocks xmlns:a="http://schemas.openxmlformats.org/drawingml/2006/main" noChangeAspect="1"/>
+            </wp:cNvGraphicFramePr>
+            <a:graphic xmlns:a="http://schemas.openxmlformats.org/drawingml/2006/main">
+              <a:graphicData uri="http://schemas.openxmlformats.org/drawingml/2006/picture">
+                <pic:pic xmlns:pic="http://schemas.openxmlformats.org/drawingml/2006/picture">
+                  <pic:nvPicPr>
+                    <pic:cNvPr id="1" name=""/>
+                    <pic:cNvPicPr/>
+                  </pic:nvPicPr>
+                  <pic:blipFill>
+                    <a:blip r:embed="rId10"/>
+                    <a:stretch>
+                      <a:fillRect/>
+                    </a:stretch>
+                  </pic:blipFill>
+                  <pic:spPr>
+                    <a:xfrm>
+                      <a:off x="0" y="0"/>
+                      <a:ext cx="5943600" cy="3341370"/>
+                    </a:xfrm>
+                    <a:prstGeom prst="rect">
+                      <a:avLst/>
+                    </a:prstGeom>
+                  </pic:spPr>
+                </pic:pic>
+              </a:graphicData>
+            </a:graphic>
+          </wp:inline>
+        </w:drawing>
+      </w:r>
+    </w:p>
+    <w:p>
+      <w:r>
+        <w:t>Click on save an continue</w:t>
+      </w:r>
+    </w:p>
+    <w:p>
+      <w:r>
+        <w:rPr>
+          <w:noProof/>
+          <w:lang w:bidi="gu-IN"/>
+        </w:rPr>
+        <w:drawing>
+          <wp:inline distT="0" distB="0" distL="0" distR="0" wp14:anchorId="3F82EF4B" wp14:editId="2F19F912">
+            <wp:extent cx="5943600" cy="3341370"/>
+            <wp:effectExtent l="0" t="0" r="0" b="0"/>
+            <wp:docPr id="6" name="Picture 6"/>
+            <wp:cNvGraphicFramePr>
+              <a:graphicFrameLocks xmlns:a="http://schemas.openxmlformats.org/drawingml/2006/main" noChangeAspect="1"/>
+            </wp:cNvGraphicFramePr>
+            <a:graphic xmlns:a="http://schemas.openxmlformats.org/drawingml/2006/main">
+              <a:graphicData uri="http://schemas.openxmlformats.org/drawingml/2006/picture">
+                <pic:pic xmlns:pic="http://schemas.openxmlformats.org/drawingml/2006/picture">
+                  <pic:nvPicPr>
+                    <pic:cNvPr id="1" name=""/>
+                    <pic:cNvPicPr/>
+                  </pic:nvPicPr>
+                  <pic:blipFill>
+                    <a:blip r:embed="rId11"/>
+                    <a:stretch>
+                      <a:fillRect/>
+                    </a:stretch>
+                  </pic:blipFill>
+                  <pic:spPr>
+                    <a:xfrm>
+                      <a:off x="0" y="0"/>
+                      <a:ext cx="5943600" cy="3341370"/>
+                    </a:xfrm>
+                    <a:prstGeom prst="rect">
+                      <a:avLst/>
+                    </a:prstGeom>
+                  </pic:spPr>
+                </pic:pic>
+              </a:graphicData>
+            </a:graphic>
+          </wp:inline>
+        </w:drawing>
+      </w:r>
+    </w:p>
     <w:p/>
     <w:p/>
     <w:p>
+      <w:r>
+        <w:t>Click on manage plugins</w:t>
+      </w:r>
+    </w:p>
+    <w:p/>
+    <w:p>
+      <w:r>
+        <w:rPr>
+          <w:noProof/>
+          <w:lang w:bidi="gu-IN"/>
+        </w:rPr>
+        <w:lastRenderedPageBreak/>
+        <w:drawing>
+          <wp:inline distT="0" distB="0" distL="0" distR="0" wp14:anchorId="6535FD71" wp14:editId="5AF6C006">
+            <wp:extent cx="5943600" cy="3341370"/>
+            <wp:effectExtent l="0" t="0" r="0" b="0"/>
+            <wp:docPr id="7" name="Picture 7"/>
+            <wp:cNvGraphicFramePr>
+              <a:graphicFrameLocks xmlns:a="http://schemas.openxmlformats.org/drawingml/2006/main" noChangeAspect="1"/>
+            </wp:cNvGraphicFramePr>
+            <a:graphic xmlns:a="http://schemas.openxmlformats.org/drawingml/2006/main">
+              <a:graphicData uri="http://schemas.openxmlformats.org/drawingml/2006/picture">
+                <pic:pic xmlns:pic="http://schemas.openxmlformats.org/drawingml/2006/picture">
+                  <pic:nvPicPr>
+                    <pic:cNvPr id="1" name=""/>
+                    <pic:cNvPicPr/>
+                  </pic:nvPicPr>
+                  <pic:blipFill>
+                    <a:blip r:embed="rId12"/>
+                    <a:stretch>
+                      <a:fillRect/>
+                    </a:stretch>
+                  </pic:blipFill>
+                  <pic:spPr>
+                    <a:xfrm>
+                      <a:off x="0" y="0"/>
+                      <a:ext cx="5943600" cy="3341370"/>
+                    </a:xfrm>
+                    <a:prstGeom prst="rect">
+                      <a:avLst/>
+                    </a:prstGeom>
+                  </pic:spPr>
+                </pic:pic>
+              </a:graphicData>
+            </a:graphic>
+          </wp:inline>
+        </w:drawing>
+      </w:r>
+    </w:p>
+    <w:p>
+      <w:r>
+        <w:t>Search for maven integration</w:t>
+      </w:r>
+    </w:p>
+    <w:p>
+      <w:r>
+        <w:rPr>
+          <w:noProof/>
+          <w:lang w:bidi="gu-IN"/>
+        </w:rPr>
+        <w:drawing>
+          <wp:inline distT="0" distB="0" distL="0" distR="0" wp14:anchorId="7A9C207D" wp14:editId="1BCB0E8A">
+            <wp:extent cx="5943600" cy="3341370"/>
+            <wp:effectExtent l="0" t="0" r="0" b="0"/>
+            <wp:docPr id="8" name="Picture 8"/>
+            <wp:cNvGraphicFramePr>
+              <a:graphicFrameLocks xmlns:a="http://schemas.openxmlformats.org/drawingml/2006/main" noChangeAspect="1"/>
+            </wp:cNvGraphicFramePr>
+            <a:graphic xmlns:a="http://schemas.openxmlformats.org/drawingml/2006/main">
+              <a:graphicData uri="http://schemas.openxmlformats.org/drawingml/2006/picture">
+                <pic:pic xmlns:pic="http://schemas.openxmlformats.org/drawingml/2006/picture">
+                  <pic:nvPicPr>
+                    <pic:cNvPr id="1" name=""/>
+                    <pic:cNvPicPr/>
+                  </pic:nvPicPr>
+                  <pic:blipFill>
+                    <a:blip r:embed="rId13"/>
+                    <a:stretch>
+                      <a:fillRect/>
+                    </a:stretch>
+                  </pic:blipFill>
+                  <pic:spPr>
+                    <a:xfrm>
+                      <a:off x="0" y="0"/>
+                      <a:ext cx="5943600" cy="3341370"/>
+                    </a:xfrm>
+                    <a:prstGeom prst="rect">
+                      <a:avLst/>
+                    </a:prstGeom>
+                  </pic:spPr>
+                </pic:pic>
+              </a:graphicData>
+            </a:graphic>
+          </wp:inline>
+        </w:drawing>
+      </w:r>
+    </w:p>
+    <w:p>
+      <w:r>
+        <w:t>Choose install without restart</w:t>
+      </w:r>
+    </w:p>
+    <w:p>
+      <w:r>
+        <w:rPr>
+          <w:noProof/>
+          <w:lang w:bidi="gu-IN"/>
+        </w:rPr>
+        <w:lastRenderedPageBreak/>
+        <w:drawing>
+          <wp:inline distT="0" distB="0" distL="0" distR="0" wp14:anchorId="294F2DAB" wp14:editId="3868A433">
+            <wp:extent cx="5943600" cy="3341370"/>
+            <wp:effectExtent l="0" t="0" r="0" b="0"/>
+            <wp:docPr id="9" name="Picture 9"/>
+            <wp:cNvGraphicFramePr>
+              <a:graphicFrameLocks xmlns:a="http://schemas.openxmlformats.org/drawingml/2006/main" noChangeAspect="1"/>
+            </wp:cNvGraphicFramePr>
+            <a:graphic xmlns:a="http://schemas.openxmlformats.org/drawingml/2006/main">
+              <a:graphicData uri="http://schemas.openxmlformats.org/drawingml/2006/picture">
+                <pic:pic xmlns:pic="http://schemas.openxmlformats.org/drawingml/2006/picture">
+                  <pic:nvPicPr>
+                    <pic:cNvPr id="1" name=""/>
+                    <pic:cNvPicPr/>
+                  </pic:nvPicPr>
+                  <pic:blipFill>
+                    <a:blip r:embed="rId14"/>
+                    <a:stretch>
+                      <a:fillRect/>
+                    </a:stretch>
+                  </pic:blipFill>
+                  <pic:spPr>
+                    <a:xfrm>
+                      <a:off x="0" y="0"/>
+                      <a:ext cx="5943600" cy="3341370"/>
+                    </a:xfrm>
+                    <a:prstGeom prst="rect">
+                      <a:avLst/>
+                    </a:prstGeom>
+                  </pic:spPr>
+                </pic:pic>
+              </a:graphicData>
+            </a:graphic>
+          </wp:inline>
+        </w:drawing>
+      </w:r>
+    </w:p>
+    <w:p/>
+    <w:p>
+      <w:r>
+        <w:t>Again click manage Jenkins and click on global tool configuration</w:t>
+      </w:r>
+    </w:p>
+    <w:p>
+      <w:r>
+        <w:rPr>
+          <w:noProof/>
+          <w:lang w:bidi="gu-IN"/>
+        </w:rPr>
+        <w:drawing>
+          <wp:inline distT="0" distB="0" distL="0" distR="0" wp14:anchorId="35DC5E0A" wp14:editId="2453D04A">
+            <wp:extent cx="5943600" cy="3341370"/>
+            <wp:effectExtent l="0" t="0" r="0" b="0"/>
+            <wp:docPr id="10" name="Picture 10"/>
+            <wp:cNvGraphicFramePr>
+              <a:graphicFrameLocks xmlns:a="http://schemas.openxmlformats.org/drawingml/2006/main" noChangeAspect="1"/>
+            </wp:cNvGraphicFramePr>
+            <a:graphic xmlns:a="http://schemas.openxmlformats.org/drawingml/2006/main">
+              <a:graphicData uri="http://schemas.openxmlformats.org/drawingml/2006/picture">
+                <pic:pic xmlns:pic="http://schemas.openxmlformats.org/drawingml/2006/picture">
+                  <pic:nvPicPr>
+                    <pic:cNvPr id="1" name=""/>
+                    <pic:cNvPicPr/>
+                  </pic:nvPicPr>
+                  <pic:blipFill>
+                    <a:blip r:embed="rId15"/>
+                    <a:stretch>
+                      <a:fillRect/>
+                    </a:stretch>
+                  </pic:blipFill>
+                  <pic:spPr>
+                    <a:xfrm>
+                      <a:off x="0" y="0"/>
+                      <a:ext cx="5943600" cy="3341370"/>
+                    </a:xfrm>
+                    <a:prstGeom prst="rect">
+                      <a:avLst/>
+                    </a:prstGeom>
+                  </pic:spPr>
+                </pic:pic>
+              </a:graphicData>
+            </a:graphic>
+          </wp:inline>
+        </w:drawing>
+      </w:r>
+    </w:p>
+    <w:p>
+      <w:r>
+        <w:t>Provide your java path</w:t>
+      </w:r>
+    </w:p>
+    <w:p>
+      <w:r>
+        <w:rPr>
+          <w:noProof/>
+          <w:lang w:bidi="gu-IN"/>
+        </w:rPr>
+        <w:lastRenderedPageBreak/>
+        <w:drawing>
+          <wp:inline distT="0" distB="0" distL="0" distR="0" wp14:anchorId="43765B6F" wp14:editId="3AD21527">
+            <wp:extent cx="5943600" cy="3341370"/>
+            <wp:effectExtent l="0" t="0" r="0" b="0"/>
+            <wp:docPr id="11" name="Picture 11"/>
+            <wp:cNvGraphicFramePr>
+              <a:graphicFrameLocks xmlns:a="http://schemas.openxmlformats.org/drawingml/2006/main" noChangeAspect="1"/>
+            </wp:cNvGraphicFramePr>
+            <a:graphic xmlns:a="http://schemas.openxmlformats.org/drawingml/2006/main">
+              <a:graphicData uri="http://schemas.openxmlformats.org/drawingml/2006/picture">
+                <pic:pic xmlns:pic="http://schemas.openxmlformats.org/drawingml/2006/picture">
+                  <pic:nvPicPr>
+                    <pic:cNvPr id="1" name=""/>
+                    <pic:cNvPicPr/>
+                  </pic:nvPicPr>
+                  <pic:blipFill>
+                    <a:blip r:embed="rId16"/>
+                    <a:stretch>
+                      <a:fillRect/>
+                    </a:stretch>
+                  </pic:blipFill>
+                  <pic:spPr>
+                    <a:xfrm>
+                      <a:off x="0" y="0"/>
+                      <a:ext cx="5943600" cy="3341370"/>
+                    </a:xfrm>
+                    <a:prstGeom prst="rect">
+                      <a:avLst/>
+                    </a:prstGeom>
+                  </pic:spPr>
+                </pic:pic>
+              </a:graphicData>
+            </a:graphic>
+          </wp:inline>
+        </w:drawing>
+      </w:r>
+    </w:p>
+    <w:p/>
+    <w:p>
+      <w:r>
+        <w:t>Also scroll down to maven</w:t>
+      </w:r>
+    </w:p>
+    <w:p/>
+    <w:p>
+      <w:proofErr w:type="spellStart"/>
+      <w:r>
+        <w:t>Goto</w:t>
+      </w:r>
+      <w:proofErr w:type="spellEnd"/>
+      <w:r>
+        <w:t xml:space="preserve">&gt; </w:t>
+      </w:r>
+      <w:proofErr w:type="spellStart"/>
+      <w:r>
+        <w:t>eclips</w:t>
+      </w:r>
+      <w:proofErr w:type="spellEnd"/>
+      <w:r>
+        <w:t>&gt;windows&gt;preferences&gt;maven&gt;installation&gt; check your maven version</w:t>
+      </w:r>
+    </w:p>
+    <w:p>
+      <w:r>
+        <w:rPr>
+          <w:noProof/>
+          <w:lang w:bidi="gu-IN"/>
+        </w:rPr>
+        <w:drawing>
+          <wp:inline distT="0" distB="0" distL="0" distR="0" wp14:anchorId="32A20354" wp14:editId="1A7D29F8">
+            <wp:extent cx="5943600" cy="3341370"/>
+            <wp:effectExtent l="0" t="0" r="0" b="0"/>
+            <wp:docPr id="13" name="Picture 13"/>
+            <wp:cNvGraphicFramePr>
+              <a:graphicFrameLocks xmlns:a="http://schemas.openxmlformats.org/drawingml/2006/main" noChangeAspect="1"/>
+            </wp:cNvGraphicFramePr>
+            <a:graphic xmlns:a="http://schemas.openxmlformats.org/drawingml/2006/main">
+              <a:graphicData uri="http://schemas.openxmlformats.org/drawingml/2006/picture">
+                <pic:pic xmlns:pic="http://schemas.openxmlformats.org/drawingml/2006/picture">
+                  <pic:nvPicPr>
+                    <pic:cNvPr id="1" name=""/>
+                    <pic:cNvPicPr/>
+                  </pic:nvPicPr>
+                  <pic:blipFill>
+                    <a:blip r:embed="rId17"/>
+                    <a:stretch>
+                      <a:fillRect/>
+                    </a:stretch>
+                  </pic:blipFill>
+                  <pic:spPr>
+                    <a:xfrm>
+                      <a:off x="0" y="0"/>
+                      <a:ext cx="5943600" cy="3341370"/>
+                    </a:xfrm>
+                    <a:prstGeom prst="rect">
+                      <a:avLst/>
+                    </a:prstGeom>
+                  </pic:spPr>
+                </pic:pic>
+              </a:graphicData>
+            </a:graphic>
+          </wp:inline>
+        </w:drawing>
+      </w:r>
+    </w:p>
+    <w:p/>
+    <w:p>
+      <w:r>
+        <w:rPr>
+          <w:noProof/>
+          <w:lang w:bidi="gu-IN"/>
+        </w:rPr>
+        <w:lastRenderedPageBreak/>
+        <w:drawing>
+          <wp:inline distT="0" distB="0" distL="0" distR="0" wp14:anchorId="40DF0FE0" wp14:editId="4555AF0D">
+            <wp:extent cx="5943600" cy="3341370"/>
+            <wp:effectExtent l="0" t="0" r="0" b="0"/>
+            <wp:docPr id="12" name="Picture 12"/>
+            <wp:cNvGraphicFramePr>
+              <a:graphicFrameLocks xmlns:a="http://schemas.openxmlformats.org/drawingml/2006/main" noChangeAspect="1"/>
+            </wp:cNvGraphicFramePr>
+            <a:graphic xmlns:a="http://schemas.openxmlformats.org/drawingml/2006/main">
+              <a:graphicData uri="http://schemas.openxmlformats.org/drawingml/2006/picture">
+                <pic:pic xmlns:pic="http://schemas.openxmlformats.org/drawingml/2006/picture">
+                  <pic:nvPicPr>
+                    <pic:cNvPr id="1" name=""/>
+                    <pic:cNvPicPr/>
+                  </pic:nvPicPr>
+                  <pic:blipFill>
+                    <a:blip r:embed="rId18"/>
+                    <a:stretch>
+                      <a:fillRect/>
+                    </a:stretch>
+                  </pic:blipFill>
+                  <pic:spPr>
+                    <a:xfrm>
+                      <a:off x="0" y="0"/>
+                      <a:ext cx="5943600" cy="3341370"/>
+                    </a:xfrm>
+                    <a:prstGeom prst="rect">
+                      <a:avLst/>
+                    </a:prstGeom>
+                  </pic:spPr>
+                </pic:pic>
+              </a:graphicData>
+            </a:graphic>
+          </wp:inline>
+        </w:drawing>
+      </w:r>
+    </w:p>
+    <w:p/>
+    <w:p>
+      <w:r>
+        <w:t>Click on apply and save</w:t>
+      </w:r>
+    </w:p>
+    <w:p/>
+    <w:p/>
+    <w:p>
+      <w:r>
+        <w:t>Create new job</w:t>
+      </w:r>
+    </w:p>
+    <w:p>
+      <w:r>
+        <w:rPr>
+          <w:noProof/>
+          <w:lang w:bidi="gu-IN"/>
+        </w:rPr>
+        <w:drawing>
+          <wp:inline distT="0" distB="0" distL="0" distR="0" wp14:anchorId="4A110A90" wp14:editId="1B016713">
+            <wp:extent cx="5943600" cy="3341370"/>
+            <wp:effectExtent l="0" t="0" r="0" b="0"/>
+            <wp:docPr id="14" name="Picture 14"/>
+            <wp:cNvGraphicFramePr>
+              <a:graphicFrameLocks xmlns:a="http://schemas.openxmlformats.org/drawingml/2006/main" noChangeAspect="1"/>
+            </wp:cNvGraphicFramePr>
+            <a:graphic xmlns:a="http://schemas.openxmlformats.org/drawingml/2006/main">
+              <a:graphicData uri="http://schemas.openxmlformats.org/drawingml/2006/picture">
+                <pic:pic xmlns:pic="http://schemas.openxmlformats.org/drawingml/2006/picture">
+                  <pic:nvPicPr>
+                    <pic:cNvPr id="1" name=""/>
+                    <pic:cNvPicPr/>
+                  </pic:nvPicPr>
+                  <pic:blipFill>
+                    <a:blip r:embed="rId19"/>
+                    <a:stretch>
+                      <a:fillRect/>
+                    </a:stretch>
+                  </pic:blipFill>
+                  <pic:spPr>
+                    <a:xfrm>
+                      <a:off x="0" y="0"/>
+                      <a:ext cx="5943600" cy="3341370"/>
+                    </a:xfrm>
+                    <a:prstGeom prst="rect">
+                      <a:avLst/>
+                    </a:prstGeom>
+                  </pic:spPr>
+                </pic:pic>
+              </a:graphicData>
+            </a:graphic>
+          </wp:inline>
+        </w:drawing>
+      </w:r>
+    </w:p>
+    <w:p>
+      <w:r>
+        <w:lastRenderedPageBreak/>
+        <w:t>Prepare first maven project</w:t>
+      </w:r>
+    </w:p>
+    <w:p>
+      <w:r>
+        <w:rPr>
+          <w:noProof/>
+          <w:lang w:bidi="gu-IN"/>
+        </w:rPr>
+        <w:drawing>
+          <wp:inline distT="0" distB="0" distL="0" distR="0" wp14:anchorId="2F7C0E10" wp14:editId="137395AF">
+            <wp:extent cx="5943600" cy="3341370"/>
+            <wp:effectExtent l="0" t="0" r="0" b="0"/>
+            <wp:docPr id="15" name="Picture 15"/>
+            <wp:cNvGraphicFramePr>
+              <a:graphicFrameLocks xmlns:a="http://schemas.openxmlformats.org/drawingml/2006/main" noChangeAspect="1"/>
+            </wp:cNvGraphicFramePr>
+            <a:graphic xmlns:a="http://schemas.openxmlformats.org/drawingml/2006/main">
+              <a:graphicData uri="http://schemas.openxmlformats.org/drawingml/2006/picture">
+                <pic:pic xmlns:pic="http://schemas.openxmlformats.org/drawingml/2006/picture">
+                  <pic:nvPicPr>
+                    <pic:cNvPr id="1" name=""/>
+                    <pic:cNvPicPr/>
+                  </pic:nvPicPr>
+                  <pic:blipFill>
+                    <a:blip r:embed="rId20"/>
+                    <a:stretch>
+                      <a:fillRect/>
+                    </a:stretch>
+                  </pic:blipFill>
+                  <pic:spPr>
+                    <a:xfrm>
+                      <a:off x="0" y="0"/>
+                      <a:ext cx="5943600" cy="3341370"/>
+                    </a:xfrm>
+                    <a:prstGeom prst="rect">
+                      <a:avLst/>
+                    </a:prstGeom>
+                  </pic:spPr>
+                </pic:pic>
+              </a:graphicData>
+            </a:graphic>
+          </wp:inline>
+        </w:drawing>
+      </w:r>
+    </w:p>
+    <w:p>
+      <w:r>
+        <w:t>Give the path of pom.xml file of your project here</w:t>
+      </w:r>
+    </w:p>
+    <w:p>
+      <w:r>
+        <w:rPr>
+          <w:noProof/>
+          <w:lang w:bidi="gu-IN"/>
+        </w:rPr>
+        <w:drawing>
+          <wp:inline distT="0" distB="0" distL="0" distR="0" wp14:anchorId="458409F5" wp14:editId="2FF102ED">
+            <wp:extent cx="5943600" cy="3341370"/>
+            <wp:effectExtent l="0" t="0" r="0" b="0"/>
+            <wp:docPr id="16" name="Picture 16"/>
+            <wp:cNvGraphicFramePr>
+              <a:graphicFrameLocks xmlns:a="http://schemas.openxmlformats.org/drawingml/2006/main" noChangeAspect="1"/>
+            </wp:cNvGraphicFramePr>
+            <a:graphic xmlns:a="http://schemas.openxmlformats.org/drawingml/2006/main">
+              <a:graphicData uri="http://schemas.openxmlformats.org/drawingml/2006/picture">
+                <pic:pic xmlns:pic="http://schemas.openxmlformats.org/drawingml/2006/picture">
+                  <pic:nvPicPr>
+                    <pic:cNvPr id="1" name=""/>
+                    <pic:cNvPicPr/>
+                  </pic:nvPicPr>
+                  <pic:blipFill>
+                    <a:blip r:embed="rId21"/>
+                    <a:stretch>
+                      <a:fillRect/>
+                    </a:stretch>
+                  </pic:blipFill>
+                  <pic:spPr>
+                    <a:xfrm>
+                      <a:off x="0" y="0"/>
+                      <a:ext cx="5943600" cy="3341370"/>
+                    </a:xfrm>
+                    <a:prstGeom prst="rect">
+                      <a:avLst/>
+                    </a:prstGeom>
+                  </pic:spPr>
+                </pic:pic>
+              </a:graphicData>
+            </a:graphic>
+          </wp:inline>
+        </w:drawing>
+      </w:r>
+      <w:proofErr w:type="gramStart"/>
+      <w:r>
+        <w:t>in</w:t>
+      </w:r>
+      <w:proofErr w:type="gramEnd"/>
+      <w:r>
+        <w:t xml:space="preserve"> goal and option write: clean test</w:t>
+      </w:r>
+    </w:p>
+    <w:p/>
+    <w:p>
+      <w:r>
+        <w:t>Click on save</w:t>
+      </w:r>
+    </w:p>
+    <w:p>
+      <w:r>
+        <w:lastRenderedPageBreak/>
+        <w:t>Click on Build Now</w:t>
+      </w:r>
+    </w:p>
+    <w:p>
+      <w:r>
+        <w:rPr>
+          <w:noProof/>
+          <w:lang w:bidi="gu-IN"/>
+        </w:rPr>
+        <w:drawing>
+          <wp:inline distT="0" distB="0" distL="0" distR="0" wp14:anchorId="3AC62C98" wp14:editId="61C80EFB">
+            <wp:extent cx="5943600" cy="3341370"/>
+            <wp:effectExtent l="0" t="0" r="0" b="0"/>
+            <wp:docPr id="17" name="Picture 17"/>
+            <wp:cNvGraphicFramePr>
+              <a:graphicFrameLocks xmlns:a="http://schemas.openxmlformats.org/drawingml/2006/main" noChangeAspect="1"/>
+            </wp:cNvGraphicFramePr>
+            <a:graphic xmlns:a="http://schemas.openxmlformats.org/drawingml/2006/main">
+              <a:graphicData uri="http://schemas.openxmlformats.org/drawingml/2006/picture">
+                <pic:pic xmlns:pic="http://schemas.openxmlformats.org/drawingml/2006/picture">
+                  <pic:nvPicPr>
+                    <pic:cNvPr id="1" name=""/>
+                    <pic:cNvPicPr/>
+                  </pic:nvPicPr>
+                  <pic:blipFill>
+                    <a:blip r:embed="rId22"/>
+                    <a:stretch>
+                      <a:fillRect/>
+                    </a:stretch>
+                  </pic:blipFill>
+                  <pic:spPr>
+                    <a:xfrm>
+                      <a:off x="0" y="0"/>
+                      <a:ext cx="5943600" cy="3341370"/>
+                    </a:xfrm>
+                    <a:prstGeom prst="rect">
+                      <a:avLst/>
+                    </a:prstGeom>
+                  </pic:spPr>
+                </pic:pic>
+              </a:graphicData>
+            </a:graphic>
+          </wp:inline>
+        </w:drawing>
+      </w:r>
+    </w:p>
+    <w:p/>
+    <w:p>
+      <w:r>
+        <w:rPr>
+          <w:noProof/>
+          <w:lang w:bidi="gu-IN"/>
+        </w:rPr>
+        <w:drawing>
+          <wp:inline distT="0" distB="0" distL="0" distR="0" wp14:anchorId="6856DE35" wp14:editId="7F7D1FB8">
+            <wp:extent cx="5943600" cy="3341370"/>
+            <wp:effectExtent l="0" t="0" r="0" b="0"/>
+            <wp:docPr id="18" name="Picture 18"/>
+            <wp:cNvGraphicFramePr>
+              <a:graphicFrameLocks xmlns:a="http://schemas.openxmlformats.org/drawingml/2006/main" noChangeAspect="1"/>
+            </wp:cNvGraphicFramePr>
+            <a:graphic xmlns:a="http://schemas.openxmlformats.org/drawingml/2006/main">
+              <a:graphicData uri="http://schemas.openxmlformats.org/drawingml/2006/picture">
+                <pic:pic xmlns:pic="http://schemas.openxmlformats.org/drawingml/2006/picture">
+                  <pic:nvPicPr>
+                    <pic:cNvPr id="1" name=""/>
+                    <pic:cNvPicPr/>
+                  </pic:nvPicPr>
+                  <pic:blipFill>
+                    <a:blip r:embed="rId23"/>
+                    <a:stretch>
+                      <a:fillRect/>
+                    </a:stretch>
+                  </pic:blipFill>
+                  <pic:spPr>
+                    <a:xfrm>
+                      <a:off x="0" y="0"/>
+                      <a:ext cx="5943600" cy="3341370"/>
+                    </a:xfrm>
+                    <a:prstGeom prst="rect">
+                      <a:avLst/>
+                    </a:prstGeom>
+                  </pic:spPr>
+                </pic:pic>
+              </a:graphicData>
+            </a:graphic>
+          </wp:inline>
+        </w:drawing>
+      </w:r>
+    </w:p>
+    <w:p>
+      <w:r>
+        <w:t xml:space="preserve">Check the result </w:t>
+      </w:r>
       <w:bookmarkStart w:id="0" w:name="_GoBack"/>
       <w:bookmarkEnd w:id="0"/>
     </w:p>
+    <w:p/>
+    <w:p/>
     <w:sectPr>
       <w:pgSz w:w="12240" w:h="15840"/>
       <w:pgMar w:top="1440" w:right="1440" w:bottom="1440" w:left="1440" w:header="720" w:footer="720" w:gutter="0"/>

</xml_diff>